<commit_message>
Done with search page functionality and ui
</commit_message>
<xml_diff>
--- a/notes.docx
+++ b/notes.docx
@@ -240,6 +240,19 @@
       <w:proofErr w:type="spellEnd"/>
       <w:r>
         <w:t>/react</w:t>
+      </w:r>
+    </w:p>
+    <w:p>
+      <w:r>
+        <w:t>Yarn add @</w:t>
+      </w:r>
+      <w:proofErr w:type="spellStart"/>
+      <w:r>
+        <w:t>tailwindcss</w:t>
+      </w:r>
+      <w:proofErr w:type="spellEnd"/>
+      <w:r>
+        <w:t>/line-clamp</w:t>
       </w:r>
     </w:p>
     <w:p/>
@@ -247,6 +260,7 @@
     <w:p/>
     <w:p/>
     <w:p/>
+    <w:p/>
     <w:p>
       <w:pPr>
         <w:rPr>
@@ -273,45 +287,489 @@
           <w:szCs w:val="21"/>
         </w:rPr>
       </w:pPr>
+      <w:r>
+        <w:rPr>
+          <w:rFonts w:ascii="Consolas" w:eastAsia="Times New Roman" w:hAnsi="Consolas" w:cs="Times New Roman"/>
+          <w:color w:val="D4D4D4"/>
+          <w:sz w:val="21"/>
+          <w:szCs w:val="21"/>
+        </w:rPr>
+        <w:t xml:space="preserve">  </w:t>
+      </w:r>
+      <w:r>
+        <w:rPr>
+          <w:rFonts w:ascii="Consolas" w:eastAsia="Times New Roman" w:hAnsi="Consolas" w:cs="Times New Roman"/>
+          <w:color w:val="D7BA7D"/>
+          <w:sz w:val="21"/>
+          <w:szCs w:val="21"/>
+        </w:rPr>
+        <w:t>.</w:t>
+      </w:r>
+      <w:proofErr w:type="spellStart"/>
+      <w:r>
+        <w:rPr>
+          <w:rFonts w:ascii="Consolas" w:eastAsia="Times New Roman" w:hAnsi="Consolas" w:cs="Times New Roman"/>
+          <w:color w:val="D7BA7D"/>
+          <w:sz w:val="21"/>
+          <w:szCs w:val="21"/>
+        </w:rPr>
+        <w:t>btn</w:t>
+      </w:r>
+      <w:proofErr w:type="spellEnd"/>
+      <w:r>
+        <w:rPr>
+          <w:rFonts w:ascii="Consolas" w:eastAsia="Times New Roman" w:hAnsi="Consolas" w:cs="Times New Roman"/>
+          <w:color w:val="D4D4D4"/>
+          <w:sz w:val="21"/>
+          <w:szCs w:val="21"/>
+        </w:rPr>
+        <w:t>{</w:t>
+      </w:r>
+    </w:p>
+    <w:p>
+      <w:pPr>
+        <w:shd w:val="clear" w:color="auto" w:fill="1E1E1E"/>
+        <w:spacing w:after="0" w:line="285" w:lineRule="atLeast"/>
+        <w:rPr>
+          <w:rFonts w:ascii="Consolas" w:eastAsia="Times New Roman" w:hAnsi="Consolas" w:cs="Times New Roman"/>
+          <w:color w:val="D4D4D4"/>
+          <w:sz w:val="21"/>
+          <w:szCs w:val="21"/>
+        </w:rPr>
+      </w:pPr>
+      <w:r>
+        <w:rPr>
+          <w:rFonts w:ascii="Consolas" w:eastAsia="Times New Roman" w:hAnsi="Consolas" w:cs="Times New Roman"/>
+          <w:color w:val="D4D4D4"/>
+          <w:sz w:val="21"/>
+          <w:szCs w:val="21"/>
+        </w:rPr>
+        <w:t xml:space="preserve">    </w:t>
+      </w:r>
+      <w:r>
+        <w:rPr>
+          <w:rFonts w:ascii="Consolas" w:eastAsia="Times New Roman" w:hAnsi="Consolas" w:cs="Times New Roman"/>
+          <w:color w:val="C586C0"/>
+          <w:sz w:val="21"/>
+          <w:szCs w:val="21"/>
+        </w:rPr>
+        <w:t>@apply</w:t>
+      </w:r>
+    </w:p>
+    <w:p>
+      <w:pPr>
+        <w:shd w:val="clear" w:color="auto" w:fill="1E1E1E"/>
+        <w:spacing w:after="0" w:line="285" w:lineRule="atLeast"/>
+        <w:rPr>
+          <w:rFonts w:ascii="Consolas" w:eastAsia="Times New Roman" w:hAnsi="Consolas" w:cs="Times New Roman"/>
+          <w:color w:val="D4D4D4"/>
+          <w:sz w:val="21"/>
+          <w:szCs w:val="21"/>
+        </w:rPr>
+      </w:pPr>
+      <w:r>
+        <w:rPr>
+          <w:rFonts w:ascii="Consolas" w:eastAsia="Times New Roman" w:hAnsi="Consolas" w:cs="Times New Roman"/>
+          <w:color w:val="D4D4D4"/>
+          <w:sz w:val="21"/>
+          <w:szCs w:val="21"/>
+        </w:rPr>
+        <w:t xml:space="preserve">    </w:t>
+      </w:r>
+      <w:proofErr w:type="spellStart"/>
+      <w:proofErr w:type="gramStart"/>
+      <w:r>
+        <w:rPr>
+          <w:rFonts w:ascii="Consolas" w:eastAsia="Times New Roman" w:hAnsi="Consolas" w:cs="Times New Roman"/>
+          <w:color w:val="9CDCFE"/>
+          <w:sz w:val="21"/>
+          <w:szCs w:val="21"/>
+        </w:rPr>
+        <w:t>bg</w:t>
+      </w:r>
+      <w:proofErr w:type="spellEnd"/>
+      <w:r>
+        <w:rPr>
+          <w:rFonts w:ascii="Consolas" w:eastAsia="Times New Roman" w:hAnsi="Consolas" w:cs="Times New Roman"/>
+          <w:color w:val="9CDCFE"/>
+          <w:sz w:val="21"/>
+          <w:szCs w:val="21"/>
+        </w:rPr>
+        <w:t>-</w:t>
+      </w:r>
+      <w:proofErr w:type="gramEnd"/>
+      <w:r>
+        <w:rPr>
+          <w:rFonts w:ascii="Consolas" w:eastAsia="Times New Roman" w:hAnsi="Consolas" w:cs="Times New Roman"/>
+          <w:color w:val="D4D4D4"/>
+          <w:sz w:val="21"/>
+          <w:szCs w:val="21"/>
+        </w:rPr>
+        <w:t>[#f8f9fa]</w:t>
+      </w:r>
+    </w:p>
+    <w:p>
+      <w:pPr>
+        <w:shd w:val="clear" w:color="auto" w:fill="1E1E1E"/>
+        <w:spacing w:after="0" w:line="285" w:lineRule="atLeast"/>
+        <w:rPr>
+          <w:rFonts w:ascii="Consolas" w:eastAsia="Times New Roman" w:hAnsi="Consolas" w:cs="Times New Roman"/>
+          <w:color w:val="D4D4D4"/>
+          <w:sz w:val="21"/>
+          <w:szCs w:val="21"/>
+        </w:rPr>
+      </w:pPr>
+      <w:r>
+        <w:rPr>
+          <w:rFonts w:ascii="Consolas" w:eastAsia="Times New Roman" w:hAnsi="Consolas" w:cs="Times New Roman"/>
+          <w:color w:val="D4D4D4"/>
+          <w:sz w:val="21"/>
+          <w:szCs w:val="21"/>
+        </w:rPr>
+        <w:t>  }</w:t>
+      </w:r>
+    </w:p>
+    <w:p>
+      <w:pPr>
+        <w:rPr>
+          <w:sz w:val="28"/>
+          <w:szCs w:val="28"/>
+        </w:rPr>
+      </w:pPr>
+    </w:p>
+    <w:p/>
+    <w:p>
+      <w:pPr>
+        <w:rPr>
+          <w:sz w:val="28"/>
+          <w:szCs w:val="28"/>
+        </w:rPr>
+      </w:pPr>
+      <w:r>
+        <w:rPr>
+          <w:sz w:val="28"/>
+          <w:szCs w:val="28"/>
+        </w:rPr>
+        <w:t xml:space="preserve">To change from </w:t>
+      </w:r>
+      <w:proofErr w:type="spellStart"/>
+      <w:r>
+        <w:rPr>
+          <w:sz w:val="28"/>
+          <w:szCs w:val="28"/>
+        </w:rPr>
+        <w:t>npm</w:t>
+      </w:r>
+      <w:proofErr w:type="spellEnd"/>
+      <w:r>
+        <w:rPr>
+          <w:sz w:val="28"/>
+          <w:szCs w:val="28"/>
+        </w:rPr>
+        <w:t xml:space="preserve"> to yarn</w:t>
+      </w:r>
+    </w:p>
+    <w:p>
+      <w:r>
+        <w:lastRenderedPageBreak/>
+        <w:t>Delete package-lock file</w:t>
+      </w:r>
+    </w:p>
+    <w:p>
+      <w:r>
+        <w:t>Write: yarn and enter</w:t>
+      </w:r>
+    </w:p>
+    <w:p/>
+    <w:p>
+      <w:r>
+        <w:t xml:space="preserve">Using </w:t>
+      </w:r>
+      <w:proofErr w:type="spellStart"/>
+      <w:r>
+        <w:t>img</w:t>
+      </w:r>
+      <w:proofErr w:type="spellEnd"/>
+      <w:r>
+        <w:t xml:space="preserve"> tag:</w:t>
+      </w:r>
+    </w:p>
+    <w:p>
+      <w:pPr>
+        <w:shd w:val="clear" w:color="auto" w:fill="1E1E1E"/>
+        <w:spacing w:after="0" w:line="285" w:lineRule="atLeast"/>
+        <w:rPr>
+          <w:rFonts w:ascii="Consolas" w:eastAsia="Times New Roman" w:hAnsi="Consolas" w:cs="Times New Roman"/>
+          <w:color w:val="D4D4D4"/>
+          <w:sz w:val="21"/>
+          <w:szCs w:val="21"/>
+        </w:rPr>
+      </w:pPr>
+      <w:r>
+        <w:rPr>
+          <w:rFonts w:ascii="Consolas" w:eastAsia="Times New Roman" w:hAnsi="Consolas" w:cs="Times New Roman"/>
+          <w:color w:val="808080"/>
+          <w:sz w:val="21"/>
+          <w:szCs w:val="21"/>
+        </w:rPr>
+        <w:t>&lt;</w:t>
+      </w:r>
+      <w:proofErr w:type="spellStart"/>
+      <w:r>
+        <w:rPr>
+          <w:rFonts w:ascii="Consolas" w:eastAsia="Times New Roman" w:hAnsi="Consolas" w:cs="Times New Roman"/>
+          <w:color w:val="569CD6"/>
+          <w:sz w:val="21"/>
+          <w:szCs w:val="21"/>
+        </w:rPr>
+        <w:t>img</w:t>
+      </w:r>
+      <w:proofErr w:type="spellEnd"/>
+      <w:r>
+        <w:rPr>
+          <w:rFonts w:ascii="Consolas" w:eastAsia="Times New Roman" w:hAnsi="Consolas" w:cs="Times New Roman"/>
+          <w:color w:val="D4D4D4"/>
+          <w:sz w:val="21"/>
+          <w:szCs w:val="21"/>
+        </w:rPr>
+        <w:t xml:space="preserve"> </w:t>
+      </w:r>
+      <w:proofErr w:type="spellStart"/>
+      <w:r>
+        <w:rPr>
+          <w:rFonts w:ascii="Consolas" w:eastAsia="Times New Roman" w:hAnsi="Consolas" w:cs="Times New Roman"/>
+          <w:color w:val="9CDCFE"/>
+          <w:sz w:val="21"/>
+          <w:szCs w:val="21"/>
+        </w:rPr>
+        <w:t>className</w:t>
+      </w:r>
+      <w:proofErr w:type="spellEnd"/>
+      <w:r>
+        <w:rPr>
+          <w:rFonts w:ascii="Consolas" w:eastAsia="Times New Roman" w:hAnsi="Consolas" w:cs="Times New Roman"/>
+          <w:color w:val="D4D4D4"/>
+          <w:sz w:val="21"/>
+          <w:szCs w:val="21"/>
+        </w:rPr>
+        <w:t>=</w:t>
+      </w:r>
+      <w:r>
+        <w:rPr>
+          <w:rFonts w:ascii="Consolas" w:eastAsia="Times New Roman" w:hAnsi="Consolas" w:cs="Times New Roman"/>
+          <w:color w:val="CE9178"/>
+          <w:sz w:val="21"/>
+          <w:szCs w:val="21"/>
+        </w:rPr>
+        <w:t>"h-10 rounded-full"</w:t>
+      </w:r>
+      <w:r>
+        <w:rPr>
+          <w:rFonts w:ascii="Consolas" w:eastAsia="Times New Roman" w:hAnsi="Consolas" w:cs="Times New Roman"/>
+          <w:color w:val="D4D4D4"/>
+          <w:sz w:val="21"/>
+          <w:szCs w:val="21"/>
+        </w:rPr>
+        <w:t xml:space="preserve"> </w:t>
+      </w:r>
+      <w:r>
+        <w:rPr>
+          <w:rFonts w:ascii="Consolas" w:eastAsia="Times New Roman" w:hAnsi="Consolas" w:cs="Times New Roman"/>
+          <w:color w:val="9CDCFE"/>
+          <w:sz w:val="21"/>
+          <w:szCs w:val="21"/>
+        </w:rPr>
+        <w:t>loading</w:t>
+      </w:r>
+      <w:r>
+        <w:rPr>
+          <w:rFonts w:ascii="Consolas" w:eastAsia="Times New Roman" w:hAnsi="Consolas" w:cs="Times New Roman"/>
+          <w:color w:val="D4D4D4"/>
+          <w:sz w:val="21"/>
+          <w:szCs w:val="21"/>
+        </w:rPr>
+        <w:t>=</w:t>
+      </w:r>
+      <w:r>
+        <w:rPr>
+          <w:rFonts w:ascii="Consolas" w:eastAsia="Times New Roman" w:hAnsi="Consolas" w:cs="Times New Roman"/>
+          <w:color w:val="CE9178"/>
+          <w:sz w:val="21"/>
+          <w:szCs w:val="21"/>
+        </w:rPr>
+        <w:t>"lazy"</w:t>
+      </w:r>
+      <w:r>
+        <w:rPr>
+          <w:rFonts w:ascii="Consolas" w:eastAsia="Times New Roman" w:hAnsi="Consolas" w:cs="Times New Roman"/>
+          <w:color w:val="D4D4D4"/>
+          <w:sz w:val="21"/>
+          <w:szCs w:val="21"/>
+        </w:rPr>
+        <w:t xml:space="preserve"> </w:t>
+      </w:r>
+      <w:proofErr w:type="spellStart"/>
+      <w:r>
+        <w:rPr>
+          <w:rFonts w:ascii="Consolas" w:eastAsia="Times New Roman" w:hAnsi="Consolas" w:cs="Times New Roman"/>
+          <w:color w:val="9CDCFE"/>
+          <w:sz w:val="21"/>
+          <w:szCs w:val="21"/>
+        </w:rPr>
+        <w:t>src</w:t>
+      </w:r>
+      <w:proofErr w:type="spellEnd"/>
+      <w:proofErr w:type="gramStart"/>
+      <w:r>
+        <w:rPr>
+          <w:rFonts w:ascii="Consolas" w:eastAsia="Times New Roman" w:hAnsi="Consolas" w:cs="Times New Roman"/>
+          <w:color w:val="D4D4D4"/>
+          <w:sz w:val="21"/>
+          <w:szCs w:val="21"/>
+        </w:rPr>
+        <w:t>=</w:t>
+      </w:r>
+      <w:r>
+        <w:rPr>
+          <w:rFonts w:ascii="Consolas" w:eastAsia="Times New Roman" w:hAnsi="Consolas" w:cs="Times New Roman"/>
+          <w:color w:val="569CD6"/>
+          <w:sz w:val="21"/>
+          <w:szCs w:val="21"/>
+        </w:rPr>
+        <w:t>{</w:t>
+      </w:r>
+      <w:proofErr w:type="spellStart"/>
+      <w:proofErr w:type="gramEnd"/>
+      <w:r>
+        <w:rPr>
+          <w:rFonts w:ascii="Consolas" w:eastAsia="Times New Roman" w:hAnsi="Consolas" w:cs="Times New Roman"/>
+          <w:color w:val="9CDCFE"/>
+          <w:sz w:val="21"/>
+          <w:szCs w:val="21"/>
+        </w:rPr>
+        <w:t>url</w:t>
+      </w:r>
+      <w:proofErr w:type="spellEnd"/>
+      <w:r>
+        <w:rPr>
+          <w:rFonts w:ascii="Consolas" w:eastAsia="Times New Roman" w:hAnsi="Consolas" w:cs="Times New Roman"/>
+          <w:color w:val="569CD6"/>
+          <w:sz w:val="21"/>
+          <w:szCs w:val="21"/>
+        </w:rPr>
+        <w:t>}</w:t>
+      </w:r>
+      <w:r>
+        <w:rPr>
+          <w:rFonts w:ascii="Consolas" w:eastAsia="Times New Roman" w:hAnsi="Consolas" w:cs="Times New Roman"/>
+          <w:color w:val="D4D4D4"/>
+          <w:sz w:val="21"/>
+          <w:szCs w:val="21"/>
+        </w:rPr>
+        <w:t xml:space="preserve"> </w:t>
+      </w:r>
+      <w:r>
+        <w:rPr>
+          <w:rFonts w:ascii="Consolas" w:eastAsia="Times New Roman" w:hAnsi="Consolas" w:cs="Times New Roman"/>
+          <w:color w:val="9CDCFE"/>
+          <w:sz w:val="21"/>
+          <w:szCs w:val="21"/>
+        </w:rPr>
+        <w:t>alt</w:t>
+      </w:r>
+      <w:r>
+        <w:rPr>
+          <w:rFonts w:ascii="Consolas" w:eastAsia="Times New Roman" w:hAnsi="Consolas" w:cs="Times New Roman"/>
+          <w:color w:val="D4D4D4"/>
+          <w:sz w:val="21"/>
+          <w:szCs w:val="21"/>
+        </w:rPr>
+        <w:t>=</w:t>
+      </w:r>
+      <w:r>
+        <w:rPr>
+          <w:rFonts w:ascii="Consolas" w:eastAsia="Times New Roman" w:hAnsi="Consolas" w:cs="Times New Roman"/>
+          <w:color w:val="CE9178"/>
+          <w:sz w:val="21"/>
+          <w:szCs w:val="21"/>
+        </w:rPr>
+        <w:t>"</w:t>
+      </w:r>
+      <w:proofErr w:type="spellStart"/>
+      <w:r>
+        <w:rPr>
+          <w:rFonts w:ascii="Consolas" w:eastAsia="Times New Roman" w:hAnsi="Consolas" w:cs="Times New Roman"/>
+          <w:color w:val="CE9178"/>
+          <w:sz w:val="21"/>
+          <w:szCs w:val="21"/>
+        </w:rPr>
+        <w:t>profilepic</w:t>
+      </w:r>
+      <w:proofErr w:type="spellEnd"/>
+      <w:r>
+        <w:rPr>
+          <w:rFonts w:ascii="Consolas" w:eastAsia="Times New Roman" w:hAnsi="Consolas" w:cs="Times New Roman"/>
+          <w:color w:val="CE9178"/>
+          <w:sz w:val="21"/>
+          <w:szCs w:val="21"/>
+        </w:rPr>
+        <w:t>"</w:t>
+      </w:r>
+      <w:r>
+        <w:rPr>
+          <w:rFonts w:ascii="Consolas" w:eastAsia="Times New Roman" w:hAnsi="Consolas" w:cs="Times New Roman"/>
+          <w:color w:val="808080"/>
+          <w:sz w:val="21"/>
+          <w:szCs w:val="21"/>
+        </w:rPr>
+        <w:t>/&gt;</w:t>
+      </w:r>
+    </w:p>
+    <w:p>
       <w:bookmarkStart w:id="0" w:name="_GoBack"/>
       <w:bookmarkEnd w:id="0"/>
-      <w:r>
-        <w:rPr>
-          <w:rFonts w:ascii="Consolas" w:eastAsia="Times New Roman" w:hAnsi="Consolas" w:cs="Times New Roman"/>
-          <w:color w:val="D4D4D4"/>
-          <w:sz w:val="21"/>
-          <w:szCs w:val="21"/>
-        </w:rPr>
-        <w:t xml:space="preserve">  </w:t>
-      </w:r>
-      <w:r>
-        <w:rPr>
-          <w:rFonts w:ascii="Consolas" w:eastAsia="Times New Roman" w:hAnsi="Consolas" w:cs="Times New Roman"/>
-          <w:color w:val="D7BA7D"/>
-          <w:sz w:val="21"/>
-          <w:szCs w:val="21"/>
-        </w:rPr>
-        <w:t>.</w:t>
-      </w:r>
-      <w:proofErr w:type="spellStart"/>
-      <w:r>
-        <w:rPr>
-          <w:rFonts w:ascii="Consolas" w:eastAsia="Times New Roman" w:hAnsi="Consolas" w:cs="Times New Roman"/>
-          <w:color w:val="D7BA7D"/>
-          <w:sz w:val="21"/>
-          <w:szCs w:val="21"/>
-        </w:rPr>
-        <w:t>btn</w:t>
-      </w:r>
-      <w:proofErr w:type="spellEnd"/>
-      <w:r>
-        <w:rPr>
-          <w:rFonts w:ascii="Consolas" w:eastAsia="Times New Roman" w:hAnsi="Consolas" w:cs="Times New Roman"/>
-          <w:color w:val="D4D4D4"/>
-          <w:sz w:val="21"/>
-          <w:szCs w:val="21"/>
-        </w:rPr>
-        <w:t>{</w:t>
+    </w:p>
+    <w:p/>
+    <w:p>
+      <w:pPr>
+        <w:rPr>
+          <w:sz w:val="28"/>
+          <w:szCs w:val="28"/>
+        </w:rPr>
+      </w:pPr>
+      <w:r>
+        <w:rPr>
+          <w:sz w:val="28"/>
+          <w:szCs w:val="28"/>
+        </w:rPr>
+        <w:t>Truncate, line clamp, wrap</w:t>
+      </w:r>
+      <w:r>
+        <w:rPr>
+          <w:sz w:val="28"/>
+          <w:szCs w:val="28"/>
+        </w:rPr>
+        <w:t>, group</w:t>
+      </w:r>
+      <w:r>
+        <w:rPr>
+          <w:sz w:val="28"/>
+          <w:szCs w:val="28"/>
+        </w:rPr>
+        <w:t>:</w:t>
+      </w:r>
+    </w:p>
+    <w:p>
+      <w:r>
+        <w:t>Yarn add @</w:t>
+      </w:r>
+      <w:proofErr w:type="spellStart"/>
+      <w:r>
+        <w:t>tailwindcss</w:t>
+      </w:r>
+      <w:proofErr w:type="spellEnd"/>
+      <w:r>
+        <w:t>/line-clamp</w:t>
       </w:r>
     </w:p>
     <w:p>
@@ -332,16 +790,148 @@
           <w:sz w:val="21"/>
           <w:szCs w:val="21"/>
         </w:rPr>
-        <w:t xml:space="preserve">    </w:t>
-      </w:r>
-      <w:r>
-        <w:rPr>
-          <w:rFonts w:ascii="Consolas" w:eastAsia="Times New Roman" w:hAnsi="Consolas" w:cs="Times New Roman"/>
-          <w:color w:val="C586C0"/>
-          <w:sz w:val="21"/>
-          <w:szCs w:val="21"/>
-        </w:rPr>
-        <w:t>@apply</w:t>
+        <w:t> </w:t>
+      </w:r>
+      <w:r>
+        <w:rPr>
+          <w:rFonts w:ascii="Consolas" w:eastAsia="Times New Roman" w:hAnsi="Consolas" w:cs="Times New Roman"/>
+          <w:color w:val="808080"/>
+          <w:sz w:val="21"/>
+          <w:szCs w:val="21"/>
+        </w:rPr>
+        <w:t>&lt;</w:t>
+      </w:r>
+      <w:r>
+        <w:rPr>
+          <w:rFonts w:ascii="Consolas" w:eastAsia="Times New Roman" w:hAnsi="Consolas" w:cs="Times New Roman"/>
+          <w:color w:val="569CD6"/>
+          <w:sz w:val="21"/>
+          <w:szCs w:val="21"/>
+        </w:rPr>
+        <w:t>div</w:t>
+      </w:r>
+      <w:r>
+        <w:rPr>
+          <w:rFonts w:ascii="Consolas" w:eastAsia="Times New Roman" w:hAnsi="Consolas" w:cs="Times New Roman"/>
+          <w:color w:val="D4D4D4"/>
+          <w:sz w:val="21"/>
+          <w:szCs w:val="21"/>
+        </w:rPr>
+        <w:t xml:space="preserve"> </w:t>
+      </w:r>
+      <w:r>
+        <w:rPr>
+          <w:rFonts w:ascii="Consolas" w:eastAsia="Times New Roman" w:hAnsi="Consolas" w:cs="Times New Roman"/>
+          <w:color w:val="9CDCFE"/>
+          <w:sz w:val="21"/>
+          <w:szCs w:val="21"/>
+        </w:rPr>
+        <w:t>key</w:t>
+      </w:r>
+      <w:proofErr w:type="gramStart"/>
+      <w:r>
+        <w:rPr>
+          <w:rFonts w:ascii="Consolas" w:eastAsia="Times New Roman" w:hAnsi="Consolas" w:cs="Times New Roman"/>
+          <w:color w:val="D4D4D4"/>
+          <w:sz w:val="21"/>
+          <w:szCs w:val="21"/>
+        </w:rPr>
+        <w:t>=</w:t>
+      </w:r>
+      <w:r>
+        <w:rPr>
+          <w:rFonts w:ascii="Consolas" w:eastAsia="Times New Roman" w:hAnsi="Consolas" w:cs="Times New Roman"/>
+          <w:color w:val="569CD6"/>
+          <w:sz w:val="21"/>
+          <w:szCs w:val="21"/>
+        </w:rPr>
+        <w:t>{</w:t>
+      </w:r>
+      <w:proofErr w:type="spellStart"/>
+      <w:proofErr w:type="gramEnd"/>
+      <w:r>
+        <w:rPr>
+          <w:rFonts w:ascii="Consolas" w:eastAsia="Times New Roman" w:hAnsi="Consolas" w:cs="Times New Roman"/>
+          <w:color w:val="9CDCFE"/>
+          <w:sz w:val="21"/>
+          <w:szCs w:val="21"/>
+        </w:rPr>
+        <w:t>result</w:t>
+      </w:r>
+      <w:r>
+        <w:rPr>
+          <w:rFonts w:ascii="Consolas" w:eastAsia="Times New Roman" w:hAnsi="Consolas" w:cs="Times New Roman"/>
+          <w:color w:val="D4D4D4"/>
+          <w:sz w:val="21"/>
+          <w:szCs w:val="21"/>
+        </w:rPr>
+        <w:t>.</w:t>
+      </w:r>
+      <w:r>
+        <w:rPr>
+          <w:rFonts w:ascii="Consolas" w:eastAsia="Times New Roman" w:hAnsi="Consolas" w:cs="Times New Roman"/>
+          <w:color w:val="9CDCFE"/>
+          <w:sz w:val="21"/>
+          <w:szCs w:val="21"/>
+        </w:rPr>
+        <w:t>link</w:t>
+      </w:r>
+      <w:proofErr w:type="spellEnd"/>
+      <w:r>
+        <w:rPr>
+          <w:rFonts w:ascii="Consolas" w:eastAsia="Times New Roman" w:hAnsi="Consolas" w:cs="Times New Roman"/>
+          <w:color w:val="569CD6"/>
+          <w:sz w:val="21"/>
+          <w:szCs w:val="21"/>
+        </w:rPr>
+        <w:t>}</w:t>
+      </w:r>
+      <w:r>
+        <w:rPr>
+          <w:rFonts w:ascii="Consolas" w:eastAsia="Times New Roman" w:hAnsi="Consolas" w:cs="Times New Roman"/>
+          <w:color w:val="D4D4D4"/>
+          <w:sz w:val="21"/>
+          <w:szCs w:val="21"/>
+        </w:rPr>
+        <w:t xml:space="preserve"> </w:t>
+      </w:r>
+      <w:proofErr w:type="spellStart"/>
+      <w:r>
+        <w:rPr>
+          <w:rFonts w:ascii="Consolas" w:eastAsia="Times New Roman" w:hAnsi="Consolas" w:cs="Times New Roman"/>
+          <w:color w:val="9CDCFE"/>
+          <w:sz w:val="21"/>
+          <w:szCs w:val="21"/>
+        </w:rPr>
+        <w:t>className</w:t>
+      </w:r>
+      <w:proofErr w:type="spellEnd"/>
+      <w:r>
+        <w:rPr>
+          <w:rFonts w:ascii="Consolas" w:eastAsia="Times New Roman" w:hAnsi="Consolas" w:cs="Times New Roman"/>
+          <w:color w:val="D4D4D4"/>
+          <w:sz w:val="21"/>
+          <w:szCs w:val="21"/>
+        </w:rPr>
+        <w:t>=</w:t>
+      </w:r>
+      <w:r>
+        <w:rPr>
+          <w:rFonts w:ascii="Consolas" w:eastAsia="Times New Roman" w:hAnsi="Consolas" w:cs="Times New Roman"/>
+          <w:color w:val="CE9178"/>
+          <w:sz w:val="21"/>
+          <w:szCs w:val="21"/>
+        </w:rPr>
+        <w:t>"max-w-xl mb-8"</w:t>
+      </w:r>
+      <w:r>
+        <w:rPr>
+          <w:rFonts w:ascii="Consolas" w:eastAsia="Times New Roman" w:hAnsi="Consolas" w:cs="Times New Roman"/>
+          <w:color w:val="808080"/>
+          <w:sz w:val="21"/>
+          <w:szCs w:val="21"/>
+        </w:rPr>
+        <w:t>&gt;</w:t>
       </w:r>
     </w:p>
     <w:p>
@@ -362,38 +952,7 @@
           <w:sz w:val="21"/>
           <w:szCs w:val="21"/>
         </w:rPr>
-        <w:t xml:space="preserve">    </w:t>
-      </w:r>
-      <w:proofErr w:type="spellStart"/>
-      <w:proofErr w:type="gramStart"/>
-      <w:r>
-        <w:rPr>
-          <w:rFonts w:ascii="Consolas" w:eastAsia="Times New Roman" w:hAnsi="Consolas" w:cs="Times New Roman"/>
-          <w:color w:val="9CDCFE"/>
-          <w:sz w:val="21"/>
-          <w:szCs w:val="21"/>
-        </w:rPr>
-        <w:t>bg</w:t>
-      </w:r>
-      <w:proofErr w:type="spellEnd"/>
-      <w:r>
-        <w:rPr>
-          <w:rFonts w:ascii="Consolas" w:eastAsia="Times New Roman" w:hAnsi="Consolas" w:cs="Times New Roman"/>
-          <w:color w:val="9CDCFE"/>
-          <w:sz w:val="21"/>
-          <w:szCs w:val="21"/>
-        </w:rPr>
-        <w:t>-</w:t>
-      </w:r>
-      <w:proofErr w:type="gramEnd"/>
-      <w:r>
-        <w:rPr>
-          <w:rFonts w:ascii="Consolas" w:eastAsia="Times New Roman" w:hAnsi="Consolas" w:cs="Times New Roman"/>
-          <w:color w:val="D4D4D4"/>
-          <w:sz w:val="21"/>
-          <w:szCs w:val="21"/>
-        </w:rPr>
-        <w:t>[#f8f9fa]</w:t>
+        <w:t xml:space="preserve">                    </w:t>
       </w:r>
     </w:p>
     <w:p>
@@ -414,7 +973,1019 @@
           <w:sz w:val="21"/>
           <w:szCs w:val="21"/>
         </w:rPr>
-        <w:t>  }</w:t>
+        <w:t xml:space="preserve">                    </w:t>
+      </w:r>
+      <w:r>
+        <w:rPr>
+          <w:rFonts w:ascii="Consolas" w:eastAsia="Times New Roman" w:hAnsi="Consolas" w:cs="Times New Roman"/>
+          <w:color w:val="808080"/>
+          <w:sz w:val="21"/>
+          <w:szCs w:val="21"/>
+        </w:rPr>
+        <w:t>&lt;</w:t>
+      </w:r>
+      <w:r>
+        <w:rPr>
+          <w:rFonts w:ascii="Consolas" w:eastAsia="Times New Roman" w:hAnsi="Consolas" w:cs="Times New Roman"/>
+          <w:color w:val="569CD6"/>
+          <w:sz w:val="21"/>
+          <w:szCs w:val="21"/>
+        </w:rPr>
+        <w:t>div</w:t>
+      </w:r>
+      <w:r>
+        <w:rPr>
+          <w:rFonts w:ascii="Consolas" w:eastAsia="Times New Roman" w:hAnsi="Consolas" w:cs="Times New Roman"/>
+          <w:color w:val="D4D4D4"/>
+          <w:sz w:val="21"/>
+          <w:szCs w:val="21"/>
+        </w:rPr>
+        <w:t xml:space="preserve"> </w:t>
+      </w:r>
+      <w:proofErr w:type="spellStart"/>
+      <w:r>
+        <w:rPr>
+          <w:rFonts w:ascii="Consolas" w:eastAsia="Times New Roman" w:hAnsi="Consolas" w:cs="Times New Roman"/>
+          <w:color w:val="9CDCFE"/>
+          <w:sz w:val="21"/>
+          <w:szCs w:val="21"/>
+        </w:rPr>
+        <w:t>className</w:t>
+      </w:r>
+      <w:proofErr w:type="spellEnd"/>
+      <w:r>
+        <w:rPr>
+          <w:rFonts w:ascii="Consolas" w:eastAsia="Times New Roman" w:hAnsi="Consolas" w:cs="Times New Roman"/>
+          <w:color w:val="D4D4D4"/>
+          <w:sz w:val="21"/>
+          <w:szCs w:val="21"/>
+        </w:rPr>
+        <w:t>=</w:t>
+      </w:r>
+      <w:r>
+        <w:rPr>
+          <w:rFonts w:ascii="Consolas" w:eastAsia="Times New Roman" w:hAnsi="Consolas" w:cs="Times New Roman"/>
+          <w:color w:val="CE9178"/>
+          <w:sz w:val="21"/>
+          <w:szCs w:val="21"/>
+        </w:rPr>
+        <w:t>"group"</w:t>
+      </w:r>
+      <w:r>
+        <w:rPr>
+          <w:rFonts w:ascii="Consolas" w:eastAsia="Times New Roman" w:hAnsi="Consolas" w:cs="Times New Roman"/>
+          <w:color w:val="808080"/>
+          <w:sz w:val="21"/>
+          <w:szCs w:val="21"/>
+        </w:rPr>
+        <w:t>&gt;</w:t>
+      </w:r>
+    </w:p>
+    <w:p>
+      <w:pPr>
+        <w:shd w:val="clear" w:color="auto" w:fill="1E1E1E"/>
+        <w:spacing w:after="0" w:line="285" w:lineRule="atLeast"/>
+        <w:rPr>
+          <w:rFonts w:ascii="Consolas" w:eastAsia="Times New Roman" w:hAnsi="Consolas" w:cs="Times New Roman"/>
+          <w:color w:val="D4D4D4"/>
+          <w:sz w:val="21"/>
+          <w:szCs w:val="21"/>
+        </w:rPr>
+      </w:pPr>
+      <w:r>
+        <w:rPr>
+          <w:rFonts w:ascii="Consolas" w:eastAsia="Times New Roman" w:hAnsi="Consolas" w:cs="Times New Roman"/>
+          <w:color w:val="D4D4D4"/>
+          <w:sz w:val="21"/>
+          <w:szCs w:val="21"/>
+        </w:rPr>
+        <w:t xml:space="preserve">                        </w:t>
+      </w:r>
+      <w:r>
+        <w:rPr>
+          <w:rFonts w:ascii="Consolas" w:eastAsia="Times New Roman" w:hAnsi="Consolas" w:cs="Times New Roman"/>
+          <w:color w:val="808080"/>
+          <w:sz w:val="21"/>
+          <w:szCs w:val="21"/>
+        </w:rPr>
+        <w:t>&lt;</w:t>
+      </w:r>
+      <w:r>
+        <w:rPr>
+          <w:rFonts w:ascii="Consolas" w:eastAsia="Times New Roman" w:hAnsi="Consolas" w:cs="Times New Roman"/>
+          <w:color w:val="569CD6"/>
+          <w:sz w:val="21"/>
+          <w:szCs w:val="21"/>
+        </w:rPr>
+        <w:t>a</w:t>
+      </w:r>
+      <w:r>
+        <w:rPr>
+          <w:rFonts w:ascii="Consolas" w:eastAsia="Times New Roman" w:hAnsi="Consolas" w:cs="Times New Roman"/>
+          <w:color w:val="D4D4D4"/>
+          <w:sz w:val="21"/>
+          <w:szCs w:val="21"/>
+        </w:rPr>
+        <w:t xml:space="preserve"> </w:t>
+      </w:r>
+      <w:proofErr w:type="spellStart"/>
+      <w:r>
+        <w:rPr>
+          <w:rFonts w:ascii="Consolas" w:eastAsia="Times New Roman" w:hAnsi="Consolas" w:cs="Times New Roman"/>
+          <w:color w:val="9CDCFE"/>
+          <w:sz w:val="21"/>
+          <w:szCs w:val="21"/>
+        </w:rPr>
+        <w:t>href</w:t>
+      </w:r>
+      <w:proofErr w:type="spellEnd"/>
+      <w:proofErr w:type="gramStart"/>
+      <w:r>
+        <w:rPr>
+          <w:rFonts w:ascii="Consolas" w:eastAsia="Times New Roman" w:hAnsi="Consolas" w:cs="Times New Roman"/>
+          <w:color w:val="D4D4D4"/>
+          <w:sz w:val="21"/>
+          <w:szCs w:val="21"/>
+        </w:rPr>
+        <w:t>=</w:t>
+      </w:r>
+      <w:r>
+        <w:rPr>
+          <w:rFonts w:ascii="Consolas" w:eastAsia="Times New Roman" w:hAnsi="Consolas" w:cs="Times New Roman"/>
+          <w:color w:val="569CD6"/>
+          <w:sz w:val="21"/>
+          <w:szCs w:val="21"/>
+        </w:rPr>
+        <w:t>{</w:t>
+      </w:r>
+      <w:proofErr w:type="spellStart"/>
+      <w:proofErr w:type="gramEnd"/>
+      <w:r>
+        <w:rPr>
+          <w:rFonts w:ascii="Consolas" w:eastAsia="Times New Roman" w:hAnsi="Consolas" w:cs="Times New Roman"/>
+          <w:color w:val="9CDCFE"/>
+          <w:sz w:val="21"/>
+          <w:szCs w:val="21"/>
+        </w:rPr>
+        <w:t>result</w:t>
+      </w:r>
+      <w:r>
+        <w:rPr>
+          <w:rFonts w:ascii="Consolas" w:eastAsia="Times New Roman" w:hAnsi="Consolas" w:cs="Times New Roman"/>
+          <w:color w:val="D4D4D4"/>
+          <w:sz w:val="21"/>
+          <w:szCs w:val="21"/>
+        </w:rPr>
+        <w:t>.</w:t>
+      </w:r>
+      <w:r>
+        <w:rPr>
+          <w:rFonts w:ascii="Consolas" w:eastAsia="Times New Roman" w:hAnsi="Consolas" w:cs="Times New Roman"/>
+          <w:color w:val="9CDCFE"/>
+          <w:sz w:val="21"/>
+          <w:szCs w:val="21"/>
+        </w:rPr>
+        <w:t>link</w:t>
+      </w:r>
+      <w:proofErr w:type="spellEnd"/>
+      <w:r>
+        <w:rPr>
+          <w:rFonts w:ascii="Consolas" w:eastAsia="Times New Roman" w:hAnsi="Consolas" w:cs="Times New Roman"/>
+          <w:color w:val="569CD6"/>
+          <w:sz w:val="21"/>
+          <w:szCs w:val="21"/>
+        </w:rPr>
+        <w:t>}</w:t>
+      </w:r>
+      <w:r>
+        <w:rPr>
+          <w:rFonts w:ascii="Consolas" w:eastAsia="Times New Roman" w:hAnsi="Consolas" w:cs="Times New Roman"/>
+          <w:color w:val="D4D4D4"/>
+          <w:sz w:val="21"/>
+          <w:szCs w:val="21"/>
+        </w:rPr>
+        <w:t xml:space="preserve"> </w:t>
+      </w:r>
+      <w:proofErr w:type="spellStart"/>
+      <w:r>
+        <w:rPr>
+          <w:rFonts w:ascii="Consolas" w:eastAsia="Times New Roman" w:hAnsi="Consolas" w:cs="Times New Roman"/>
+          <w:color w:val="9CDCFE"/>
+          <w:sz w:val="21"/>
+          <w:szCs w:val="21"/>
+        </w:rPr>
+        <w:t>className</w:t>
+      </w:r>
+      <w:proofErr w:type="spellEnd"/>
+      <w:r>
+        <w:rPr>
+          <w:rFonts w:ascii="Consolas" w:eastAsia="Times New Roman" w:hAnsi="Consolas" w:cs="Times New Roman"/>
+          <w:color w:val="D4D4D4"/>
+          <w:sz w:val="21"/>
+          <w:szCs w:val="21"/>
+        </w:rPr>
+        <w:t>=</w:t>
+      </w:r>
+      <w:r>
+        <w:rPr>
+          <w:rFonts w:ascii="Consolas" w:eastAsia="Times New Roman" w:hAnsi="Consolas" w:cs="Times New Roman"/>
+          <w:color w:val="CE9178"/>
+          <w:sz w:val="21"/>
+          <w:szCs w:val="21"/>
+        </w:rPr>
+        <w:t>"text-</w:t>
+      </w:r>
+      <w:proofErr w:type="spellStart"/>
+      <w:r>
+        <w:rPr>
+          <w:rFonts w:ascii="Consolas" w:eastAsia="Times New Roman" w:hAnsi="Consolas" w:cs="Times New Roman"/>
+          <w:color w:val="CE9178"/>
+          <w:sz w:val="21"/>
+          <w:szCs w:val="21"/>
+        </w:rPr>
+        <w:t>sml</w:t>
+      </w:r>
+      <w:proofErr w:type="spellEnd"/>
+      <w:r>
+        <w:rPr>
+          <w:rFonts w:ascii="Consolas" w:eastAsia="Times New Roman" w:hAnsi="Consolas" w:cs="Times New Roman"/>
+          <w:color w:val="CE9178"/>
+          <w:sz w:val="21"/>
+          <w:szCs w:val="21"/>
+        </w:rPr>
+        <w:t>"</w:t>
+      </w:r>
+      <w:r>
+        <w:rPr>
+          <w:rFonts w:ascii="Consolas" w:eastAsia="Times New Roman" w:hAnsi="Consolas" w:cs="Times New Roman"/>
+          <w:color w:val="808080"/>
+          <w:sz w:val="21"/>
+          <w:szCs w:val="21"/>
+        </w:rPr>
+        <w:t>&gt;</w:t>
+      </w:r>
+    </w:p>
+    <w:p>
+      <w:pPr>
+        <w:shd w:val="clear" w:color="auto" w:fill="1E1E1E"/>
+        <w:spacing w:after="0" w:line="285" w:lineRule="atLeast"/>
+        <w:rPr>
+          <w:rFonts w:ascii="Consolas" w:eastAsia="Times New Roman" w:hAnsi="Consolas" w:cs="Times New Roman"/>
+          <w:color w:val="D4D4D4"/>
+          <w:sz w:val="21"/>
+          <w:szCs w:val="21"/>
+        </w:rPr>
+      </w:pPr>
+      <w:r>
+        <w:rPr>
+          <w:rFonts w:ascii="Consolas" w:eastAsia="Times New Roman" w:hAnsi="Consolas" w:cs="Times New Roman"/>
+          <w:color w:val="D4D4D4"/>
+          <w:sz w:val="21"/>
+          <w:szCs w:val="21"/>
+        </w:rPr>
+        <w:t xml:space="preserve">                            </w:t>
+      </w:r>
+      <w:r>
+        <w:rPr>
+          <w:rFonts w:ascii="Consolas" w:eastAsia="Times New Roman" w:hAnsi="Consolas" w:cs="Times New Roman"/>
+          <w:color w:val="569CD6"/>
+          <w:sz w:val="21"/>
+          <w:szCs w:val="21"/>
+        </w:rPr>
+        <w:t>{</w:t>
+      </w:r>
+      <w:proofErr w:type="spellStart"/>
+      <w:r>
+        <w:rPr>
+          <w:rFonts w:ascii="Consolas" w:eastAsia="Times New Roman" w:hAnsi="Consolas" w:cs="Times New Roman"/>
+          <w:color w:val="9CDCFE"/>
+          <w:sz w:val="21"/>
+          <w:szCs w:val="21"/>
+        </w:rPr>
+        <w:t>result</w:t>
+      </w:r>
+      <w:r>
+        <w:rPr>
+          <w:rFonts w:ascii="Consolas" w:eastAsia="Times New Roman" w:hAnsi="Consolas" w:cs="Times New Roman"/>
+          <w:color w:val="D4D4D4"/>
+          <w:sz w:val="21"/>
+          <w:szCs w:val="21"/>
+        </w:rPr>
+        <w:t>.</w:t>
+      </w:r>
+      <w:r>
+        <w:rPr>
+          <w:rFonts w:ascii="Consolas" w:eastAsia="Times New Roman" w:hAnsi="Consolas" w:cs="Times New Roman"/>
+          <w:color w:val="9CDCFE"/>
+          <w:sz w:val="21"/>
+          <w:szCs w:val="21"/>
+        </w:rPr>
+        <w:t>formattedUrl</w:t>
+      </w:r>
+      <w:proofErr w:type="spellEnd"/>
+      <w:r>
+        <w:rPr>
+          <w:rFonts w:ascii="Consolas" w:eastAsia="Times New Roman" w:hAnsi="Consolas" w:cs="Times New Roman"/>
+          <w:color w:val="569CD6"/>
+          <w:sz w:val="21"/>
+          <w:szCs w:val="21"/>
+        </w:rPr>
+        <w:t>}</w:t>
+      </w:r>
+    </w:p>
+    <w:p>
+      <w:pPr>
+        <w:shd w:val="clear" w:color="auto" w:fill="1E1E1E"/>
+        <w:spacing w:after="0" w:line="285" w:lineRule="atLeast"/>
+        <w:rPr>
+          <w:rFonts w:ascii="Consolas" w:eastAsia="Times New Roman" w:hAnsi="Consolas" w:cs="Times New Roman"/>
+          <w:color w:val="D4D4D4"/>
+          <w:sz w:val="21"/>
+          <w:szCs w:val="21"/>
+        </w:rPr>
+      </w:pPr>
+      <w:r>
+        <w:rPr>
+          <w:rFonts w:ascii="Consolas" w:eastAsia="Times New Roman" w:hAnsi="Consolas" w:cs="Times New Roman"/>
+          <w:color w:val="D4D4D4"/>
+          <w:sz w:val="21"/>
+          <w:szCs w:val="21"/>
+        </w:rPr>
+        <w:t xml:space="preserve">                        </w:t>
+      </w:r>
+      <w:r>
+        <w:rPr>
+          <w:rFonts w:ascii="Consolas" w:eastAsia="Times New Roman" w:hAnsi="Consolas" w:cs="Times New Roman"/>
+          <w:color w:val="808080"/>
+          <w:sz w:val="21"/>
+          <w:szCs w:val="21"/>
+        </w:rPr>
+        <w:t>&lt;/</w:t>
+      </w:r>
+      <w:r>
+        <w:rPr>
+          <w:rFonts w:ascii="Consolas" w:eastAsia="Times New Roman" w:hAnsi="Consolas" w:cs="Times New Roman"/>
+          <w:color w:val="569CD6"/>
+          <w:sz w:val="21"/>
+          <w:szCs w:val="21"/>
+        </w:rPr>
+        <w:t>a</w:t>
+      </w:r>
+      <w:r>
+        <w:rPr>
+          <w:rFonts w:ascii="Consolas" w:eastAsia="Times New Roman" w:hAnsi="Consolas" w:cs="Times New Roman"/>
+          <w:color w:val="808080"/>
+          <w:sz w:val="21"/>
+          <w:szCs w:val="21"/>
+        </w:rPr>
+        <w:t>&gt;</w:t>
+      </w:r>
+    </w:p>
+    <w:p>
+      <w:pPr>
+        <w:shd w:val="clear" w:color="auto" w:fill="1E1E1E"/>
+        <w:spacing w:after="0" w:line="285" w:lineRule="atLeast"/>
+        <w:rPr>
+          <w:rFonts w:ascii="Consolas" w:eastAsia="Times New Roman" w:hAnsi="Consolas" w:cs="Times New Roman"/>
+          <w:color w:val="D4D4D4"/>
+          <w:sz w:val="21"/>
+          <w:szCs w:val="21"/>
+        </w:rPr>
+      </w:pPr>
+      <w:r>
+        <w:rPr>
+          <w:rFonts w:ascii="Consolas" w:eastAsia="Times New Roman" w:hAnsi="Consolas" w:cs="Times New Roman"/>
+          <w:color w:val="D4D4D4"/>
+          <w:sz w:val="21"/>
+          <w:szCs w:val="21"/>
+        </w:rPr>
+        <w:t xml:space="preserve">                        </w:t>
+      </w:r>
+      <w:r>
+        <w:rPr>
+          <w:rFonts w:ascii="Consolas" w:eastAsia="Times New Roman" w:hAnsi="Consolas" w:cs="Times New Roman"/>
+          <w:color w:val="808080"/>
+          <w:sz w:val="21"/>
+          <w:szCs w:val="21"/>
+        </w:rPr>
+        <w:t>&lt;</w:t>
+      </w:r>
+      <w:r>
+        <w:rPr>
+          <w:rFonts w:ascii="Consolas" w:eastAsia="Times New Roman" w:hAnsi="Consolas" w:cs="Times New Roman"/>
+          <w:color w:val="569CD6"/>
+          <w:sz w:val="21"/>
+          <w:szCs w:val="21"/>
+        </w:rPr>
+        <w:t>a</w:t>
+      </w:r>
+      <w:r>
+        <w:rPr>
+          <w:rFonts w:ascii="Consolas" w:eastAsia="Times New Roman" w:hAnsi="Consolas" w:cs="Times New Roman"/>
+          <w:color w:val="D4D4D4"/>
+          <w:sz w:val="21"/>
+          <w:szCs w:val="21"/>
+        </w:rPr>
+        <w:t xml:space="preserve"> </w:t>
+      </w:r>
+      <w:proofErr w:type="spellStart"/>
+      <w:r>
+        <w:rPr>
+          <w:rFonts w:ascii="Consolas" w:eastAsia="Times New Roman" w:hAnsi="Consolas" w:cs="Times New Roman"/>
+          <w:color w:val="9CDCFE"/>
+          <w:sz w:val="21"/>
+          <w:szCs w:val="21"/>
+        </w:rPr>
+        <w:t>href</w:t>
+      </w:r>
+      <w:proofErr w:type="spellEnd"/>
+      <w:proofErr w:type="gramStart"/>
+      <w:r>
+        <w:rPr>
+          <w:rFonts w:ascii="Consolas" w:eastAsia="Times New Roman" w:hAnsi="Consolas" w:cs="Times New Roman"/>
+          <w:color w:val="D4D4D4"/>
+          <w:sz w:val="21"/>
+          <w:szCs w:val="21"/>
+        </w:rPr>
+        <w:t>=</w:t>
+      </w:r>
+      <w:r>
+        <w:rPr>
+          <w:rFonts w:ascii="Consolas" w:eastAsia="Times New Roman" w:hAnsi="Consolas" w:cs="Times New Roman"/>
+          <w:color w:val="569CD6"/>
+          <w:sz w:val="21"/>
+          <w:szCs w:val="21"/>
+        </w:rPr>
+        <w:t>{</w:t>
+      </w:r>
+      <w:proofErr w:type="spellStart"/>
+      <w:proofErr w:type="gramEnd"/>
+      <w:r>
+        <w:rPr>
+          <w:rFonts w:ascii="Consolas" w:eastAsia="Times New Roman" w:hAnsi="Consolas" w:cs="Times New Roman"/>
+          <w:color w:val="9CDCFE"/>
+          <w:sz w:val="21"/>
+          <w:szCs w:val="21"/>
+        </w:rPr>
+        <w:t>result</w:t>
+      </w:r>
+      <w:r>
+        <w:rPr>
+          <w:rFonts w:ascii="Consolas" w:eastAsia="Times New Roman" w:hAnsi="Consolas" w:cs="Times New Roman"/>
+          <w:color w:val="D4D4D4"/>
+          <w:sz w:val="21"/>
+          <w:szCs w:val="21"/>
+        </w:rPr>
+        <w:t>.</w:t>
+      </w:r>
+      <w:r>
+        <w:rPr>
+          <w:rFonts w:ascii="Consolas" w:eastAsia="Times New Roman" w:hAnsi="Consolas" w:cs="Times New Roman"/>
+          <w:color w:val="9CDCFE"/>
+          <w:sz w:val="21"/>
+          <w:szCs w:val="21"/>
+        </w:rPr>
+        <w:t>link</w:t>
+      </w:r>
+      <w:proofErr w:type="spellEnd"/>
+      <w:r>
+        <w:rPr>
+          <w:rFonts w:ascii="Consolas" w:eastAsia="Times New Roman" w:hAnsi="Consolas" w:cs="Times New Roman"/>
+          <w:color w:val="569CD6"/>
+          <w:sz w:val="21"/>
+          <w:szCs w:val="21"/>
+        </w:rPr>
+        <w:t>}</w:t>
+      </w:r>
+      <w:r>
+        <w:rPr>
+          <w:rFonts w:ascii="Consolas" w:eastAsia="Times New Roman" w:hAnsi="Consolas" w:cs="Times New Roman"/>
+          <w:color w:val="808080"/>
+          <w:sz w:val="21"/>
+          <w:szCs w:val="21"/>
+        </w:rPr>
+        <w:t>&gt;</w:t>
+      </w:r>
+    </w:p>
+    <w:p>
+      <w:pPr>
+        <w:shd w:val="clear" w:color="auto" w:fill="1E1E1E"/>
+        <w:spacing w:after="0" w:line="285" w:lineRule="atLeast"/>
+        <w:rPr>
+          <w:rFonts w:ascii="Consolas" w:eastAsia="Times New Roman" w:hAnsi="Consolas" w:cs="Times New Roman"/>
+          <w:color w:val="D4D4D4"/>
+          <w:sz w:val="21"/>
+          <w:szCs w:val="21"/>
+        </w:rPr>
+      </w:pPr>
+      <w:r>
+        <w:rPr>
+          <w:rFonts w:ascii="Consolas" w:eastAsia="Times New Roman" w:hAnsi="Consolas" w:cs="Times New Roman"/>
+          <w:color w:val="D4D4D4"/>
+          <w:sz w:val="21"/>
+          <w:szCs w:val="21"/>
+        </w:rPr>
+        <w:t xml:space="preserve">                            </w:t>
+      </w:r>
+      <w:r>
+        <w:rPr>
+          <w:rFonts w:ascii="Consolas" w:eastAsia="Times New Roman" w:hAnsi="Consolas" w:cs="Times New Roman"/>
+          <w:color w:val="808080"/>
+          <w:sz w:val="21"/>
+          <w:szCs w:val="21"/>
+        </w:rPr>
+        <w:t>&lt;</w:t>
+      </w:r>
+      <w:r>
+        <w:rPr>
+          <w:rFonts w:ascii="Consolas" w:eastAsia="Times New Roman" w:hAnsi="Consolas" w:cs="Times New Roman"/>
+          <w:color w:val="569CD6"/>
+          <w:sz w:val="21"/>
+          <w:szCs w:val="21"/>
+        </w:rPr>
+        <w:t>h2</w:t>
+      </w:r>
+      <w:r>
+        <w:rPr>
+          <w:rFonts w:ascii="Consolas" w:eastAsia="Times New Roman" w:hAnsi="Consolas" w:cs="Times New Roman"/>
+          <w:color w:val="D4D4D4"/>
+          <w:sz w:val="21"/>
+          <w:szCs w:val="21"/>
+        </w:rPr>
+        <w:t xml:space="preserve"> </w:t>
+      </w:r>
+      <w:proofErr w:type="spellStart"/>
+      <w:r>
+        <w:rPr>
+          <w:rFonts w:ascii="Consolas" w:eastAsia="Times New Roman" w:hAnsi="Consolas" w:cs="Times New Roman"/>
+          <w:color w:val="9CDCFE"/>
+          <w:sz w:val="21"/>
+          <w:szCs w:val="21"/>
+        </w:rPr>
+        <w:t>className</w:t>
+      </w:r>
+      <w:proofErr w:type="spellEnd"/>
+      <w:r>
+        <w:rPr>
+          <w:rFonts w:ascii="Consolas" w:eastAsia="Times New Roman" w:hAnsi="Consolas" w:cs="Times New Roman"/>
+          <w:color w:val="D4D4D4"/>
+          <w:sz w:val="21"/>
+          <w:szCs w:val="21"/>
+        </w:rPr>
+        <w:t>=</w:t>
+      </w:r>
+      <w:r>
+        <w:rPr>
+          <w:rFonts w:ascii="Consolas" w:eastAsia="Times New Roman" w:hAnsi="Consolas" w:cs="Times New Roman"/>
+          <w:color w:val="CE9178"/>
+          <w:sz w:val="21"/>
+          <w:szCs w:val="21"/>
+        </w:rPr>
+        <w:t xml:space="preserve">"truncate text-xl text-blue-800 font-medium </w:t>
+      </w:r>
+      <w:proofErr w:type="spellStart"/>
+      <w:r>
+        <w:rPr>
+          <w:rFonts w:ascii="Consolas" w:eastAsia="Times New Roman" w:hAnsi="Consolas" w:cs="Times New Roman"/>
+          <w:color w:val="CE9178"/>
+          <w:sz w:val="21"/>
+          <w:szCs w:val="21"/>
+        </w:rPr>
+        <w:t>group-hover</w:t>
+      </w:r>
+      <w:proofErr w:type="gramStart"/>
+      <w:r>
+        <w:rPr>
+          <w:rFonts w:ascii="Consolas" w:eastAsia="Times New Roman" w:hAnsi="Consolas" w:cs="Times New Roman"/>
+          <w:color w:val="CE9178"/>
+          <w:sz w:val="21"/>
+          <w:szCs w:val="21"/>
+        </w:rPr>
+        <w:t>:underline</w:t>
+      </w:r>
+      <w:proofErr w:type="spellEnd"/>
+      <w:proofErr w:type="gramEnd"/>
+      <w:r>
+        <w:rPr>
+          <w:rFonts w:ascii="Consolas" w:eastAsia="Times New Roman" w:hAnsi="Consolas" w:cs="Times New Roman"/>
+          <w:color w:val="CE9178"/>
+          <w:sz w:val="21"/>
+          <w:szCs w:val="21"/>
+        </w:rPr>
+        <w:t>"</w:t>
+      </w:r>
+      <w:r>
+        <w:rPr>
+          <w:rFonts w:ascii="Consolas" w:eastAsia="Times New Roman" w:hAnsi="Consolas" w:cs="Times New Roman"/>
+          <w:color w:val="808080"/>
+          <w:sz w:val="21"/>
+          <w:szCs w:val="21"/>
+        </w:rPr>
+        <w:t>&gt;</w:t>
+      </w:r>
+      <w:r>
+        <w:rPr>
+          <w:rFonts w:ascii="Consolas" w:eastAsia="Times New Roman" w:hAnsi="Consolas" w:cs="Times New Roman"/>
+          <w:color w:val="569CD6"/>
+          <w:sz w:val="21"/>
+          <w:szCs w:val="21"/>
+        </w:rPr>
+        <w:t>{</w:t>
+      </w:r>
+      <w:proofErr w:type="spellStart"/>
+      <w:r>
+        <w:rPr>
+          <w:rFonts w:ascii="Consolas" w:eastAsia="Times New Roman" w:hAnsi="Consolas" w:cs="Times New Roman"/>
+          <w:color w:val="9CDCFE"/>
+          <w:sz w:val="21"/>
+          <w:szCs w:val="21"/>
+        </w:rPr>
+        <w:t>result</w:t>
+      </w:r>
+      <w:r>
+        <w:rPr>
+          <w:rFonts w:ascii="Consolas" w:eastAsia="Times New Roman" w:hAnsi="Consolas" w:cs="Times New Roman"/>
+          <w:color w:val="D4D4D4"/>
+          <w:sz w:val="21"/>
+          <w:szCs w:val="21"/>
+        </w:rPr>
+        <w:t>.</w:t>
+      </w:r>
+      <w:r>
+        <w:rPr>
+          <w:rFonts w:ascii="Consolas" w:eastAsia="Times New Roman" w:hAnsi="Consolas" w:cs="Times New Roman"/>
+          <w:color w:val="9CDCFE"/>
+          <w:sz w:val="21"/>
+          <w:szCs w:val="21"/>
+        </w:rPr>
+        <w:t>title</w:t>
+      </w:r>
+      <w:proofErr w:type="spellEnd"/>
+      <w:r>
+        <w:rPr>
+          <w:rFonts w:ascii="Consolas" w:eastAsia="Times New Roman" w:hAnsi="Consolas" w:cs="Times New Roman"/>
+          <w:color w:val="569CD6"/>
+          <w:sz w:val="21"/>
+          <w:szCs w:val="21"/>
+        </w:rPr>
+        <w:t>}</w:t>
+      </w:r>
+      <w:r>
+        <w:rPr>
+          <w:rFonts w:ascii="Consolas" w:eastAsia="Times New Roman" w:hAnsi="Consolas" w:cs="Times New Roman"/>
+          <w:color w:val="808080"/>
+          <w:sz w:val="21"/>
+          <w:szCs w:val="21"/>
+        </w:rPr>
+        <w:t>&lt;/</w:t>
+      </w:r>
+      <w:r>
+        <w:rPr>
+          <w:rFonts w:ascii="Consolas" w:eastAsia="Times New Roman" w:hAnsi="Consolas" w:cs="Times New Roman"/>
+          <w:color w:val="569CD6"/>
+          <w:sz w:val="21"/>
+          <w:szCs w:val="21"/>
+        </w:rPr>
+        <w:t>h2</w:t>
+      </w:r>
+      <w:r>
+        <w:rPr>
+          <w:rFonts w:ascii="Consolas" w:eastAsia="Times New Roman" w:hAnsi="Consolas" w:cs="Times New Roman"/>
+          <w:color w:val="808080"/>
+          <w:sz w:val="21"/>
+          <w:szCs w:val="21"/>
+        </w:rPr>
+        <w:t>&gt;</w:t>
+      </w:r>
+    </w:p>
+    <w:p>
+      <w:pPr>
+        <w:shd w:val="clear" w:color="auto" w:fill="1E1E1E"/>
+        <w:spacing w:after="0" w:line="285" w:lineRule="atLeast"/>
+        <w:rPr>
+          <w:rFonts w:ascii="Consolas" w:eastAsia="Times New Roman" w:hAnsi="Consolas" w:cs="Times New Roman"/>
+          <w:color w:val="D4D4D4"/>
+          <w:sz w:val="21"/>
+          <w:szCs w:val="21"/>
+        </w:rPr>
+      </w:pPr>
+      <w:r>
+        <w:rPr>
+          <w:rFonts w:ascii="Consolas" w:eastAsia="Times New Roman" w:hAnsi="Consolas" w:cs="Times New Roman"/>
+          <w:color w:val="D4D4D4"/>
+          <w:sz w:val="21"/>
+          <w:szCs w:val="21"/>
+        </w:rPr>
+        <w:t xml:space="preserve">                        </w:t>
+      </w:r>
+      <w:r>
+        <w:rPr>
+          <w:rFonts w:ascii="Consolas" w:eastAsia="Times New Roman" w:hAnsi="Consolas" w:cs="Times New Roman"/>
+          <w:color w:val="808080"/>
+          <w:sz w:val="21"/>
+          <w:szCs w:val="21"/>
+        </w:rPr>
+        <w:t>&lt;/</w:t>
+      </w:r>
+      <w:r>
+        <w:rPr>
+          <w:rFonts w:ascii="Consolas" w:eastAsia="Times New Roman" w:hAnsi="Consolas" w:cs="Times New Roman"/>
+          <w:color w:val="569CD6"/>
+          <w:sz w:val="21"/>
+          <w:szCs w:val="21"/>
+        </w:rPr>
+        <w:t>a</w:t>
+      </w:r>
+      <w:r>
+        <w:rPr>
+          <w:rFonts w:ascii="Consolas" w:eastAsia="Times New Roman" w:hAnsi="Consolas" w:cs="Times New Roman"/>
+          <w:color w:val="808080"/>
+          <w:sz w:val="21"/>
+          <w:szCs w:val="21"/>
+        </w:rPr>
+        <w:t>&gt;</w:t>
+      </w:r>
+    </w:p>
+    <w:p>
+      <w:pPr>
+        <w:shd w:val="clear" w:color="auto" w:fill="1E1E1E"/>
+        <w:spacing w:after="0" w:line="285" w:lineRule="atLeast"/>
+        <w:rPr>
+          <w:rFonts w:ascii="Consolas" w:eastAsia="Times New Roman" w:hAnsi="Consolas" w:cs="Times New Roman"/>
+          <w:color w:val="D4D4D4"/>
+          <w:sz w:val="21"/>
+          <w:szCs w:val="21"/>
+        </w:rPr>
+      </w:pPr>
+      <w:r>
+        <w:rPr>
+          <w:rFonts w:ascii="Consolas" w:eastAsia="Times New Roman" w:hAnsi="Consolas" w:cs="Times New Roman"/>
+          <w:color w:val="D4D4D4"/>
+          <w:sz w:val="21"/>
+          <w:szCs w:val="21"/>
+        </w:rPr>
+        <w:t xml:space="preserve">                    </w:t>
+      </w:r>
+      <w:r>
+        <w:rPr>
+          <w:rFonts w:ascii="Consolas" w:eastAsia="Times New Roman" w:hAnsi="Consolas" w:cs="Times New Roman"/>
+          <w:color w:val="808080"/>
+          <w:sz w:val="21"/>
+          <w:szCs w:val="21"/>
+        </w:rPr>
+        <w:t>&lt;/</w:t>
+      </w:r>
+      <w:r>
+        <w:rPr>
+          <w:rFonts w:ascii="Consolas" w:eastAsia="Times New Roman" w:hAnsi="Consolas" w:cs="Times New Roman"/>
+          <w:color w:val="569CD6"/>
+          <w:sz w:val="21"/>
+          <w:szCs w:val="21"/>
+        </w:rPr>
+        <w:t>div</w:t>
+      </w:r>
+      <w:r>
+        <w:rPr>
+          <w:rFonts w:ascii="Consolas" w:eastAsia="Times New Roman" w:hAnsi="Consolas" w:cs="Times New Roman"/>
+          <w:color w:val="808080"/>
+          <w:sz w:val="21"/>
+          <w:szCs w:val="21"/>
+        </w:rPr>
+        <w:t>&gt;</w:t>
+      </w:r>
+    </w:p>
+    <w:p>
+      <w:pPr>
+        <w:shd w:val="clear" w:color="auto" w:fill="1E1E1E"/>
+        <w:spacing w:after="0" w:line="285" w:lineRule="atLeast"/>
+        <w:rPr>
+          <w:rFonts w:ascii="Consolas" w:eastAsia="Times New Roman" w:hAnsi="Consolas" w:cs="Times New Roman"/>
+          <w:color w:val="D4D4D4"/>
+          <w:sz w:val="21"/>
+          <w:szCs w:val="21"/>
+        </w:rPr>
+      </w:pPr>
+    </w:p>
+    <w:p>
+      <w:pPr>
+        <w:shd w:val="clear" w:color="auto" w:fill="1E1E1E"/>
+        <w:spacing w:after="0" w:line="285" w:lineRule="atLeast"/>
+        <w:rPr>
+          <w:rFonts w:ascii="Consolas" w:eastAsia="Times New Roman" w:hAnsi="Consolas" w:cs="Times New Roman"/>
+          <w:color w:val="D4D4D4"/>
+          <w:sz w:val="21"/>
+          <w:szCs w:val="21"/>
+        </w:rPr>
+      </w:pPr>
+      <w:r>
+        <w:rPr>
+          <w:rFonts w:ascii="Consolas" w:eastAsia="Times New Roman" w:hAnsi="Consolas" w:cs="Times New Roman"/>
+          <w:color w:val="D4D4D4"/>
+          <w:sz w:val="21"/>
+          <w:szCs w:val="21"/>
+        </w:rPr>
+        <w:t xml:space="preserve">                    </w:t>
+      </w:r>
+      <w:r>
+        <w:rPr>
+          <w:rFonts w:ascii="Consolas" w:eastAsia="Times New Roman" w:hAnsi="Consolas" w:cs="Times New Roman"/>
+          <w:color w:val="808080"/>
+          <w:sz w:val="21"/>
+          <w:szCs w:val="21"/>
+        </w:rPr>
+        <w:t>&lt;</w:t>
+      </w:r>
+      <w:r>
+        <w:rPr>
+          <w:rFonts w:ascii="Consolas" w:eastAsia="Times New Roman" w:hAnsi="Consolas" w:cs="Times New Roman"/>
+          <w:color w:val="569CD6"/>
+          <w:sz w:val="21"/>
+          <w:szCs w:val="21"/>
+        </w:rPr>
+        <w:t>p</w:t>
+      </w:r>
+      <w:r>
+        <w:rPr>
+          <w:rFonts w:ascii="Consolas" w:eastAsia="Times New Roman" w:hAnsi="Consolas" w:cs="Times New Roman"/>
+          <w:color w:val="D4D4D4"/>
+          <w:sz w:val="21"/>
+          <w:szCs w:val="21"/>
+        </w:rPr>
+        <w:t xml:space="preserve"> </w:t>
+      </w:r>
+      <w:proofErr w:type="spellStart"/>
+      <w:r>
+        <w:rPr>
+          <w:rFonts w:ascii="Consolas" w:eastAsia="Times New Roman" w:hAnsi="Consolas" w:cs="Times New Roman"/>
+          <w:color w:val="9CDCFE"/>
+          <w:sz w:val="21"/>
+          <w:szCs w:val="21"/>
+        </w:rPr>
+        <w:t>className</w:t>
+      </w:r>
+      <w:proofErr w:type="spellEnd"/>
+      <w:r>
+        <w:rPr>
+          <w:rFonts w:ascii="Consolas" w:eastAsia="Times New Roman" w:hAnsi="Consolas" w:cs="Times New Roman"/>
+          <w:color w:val="D4D4D4"/>
+          <w:sz w:val="21"/>
+          <w:szCs w:val="21"/>
+        </w:rPr>
+        <w:t>=</w:t>
+      </w:r>
+      <w:r>
+        <w:rPr>
+          <w:rFonts w:ascii="Consolas" w:eastAsia="Times New Roman" w:hAnsi="Consolas" w:cs="Times New Roman"/>
+          <w:color w:val="CE9178"/>
+          <w:sz w:val="21"/>
+          <w:szCs w:val="21"/>
+        </w:rPr>
+        <w:t>"line-clamp-2"</w:t>
+      </w:r>
+      <w:proofErr w:type="gramStart"/>
+      <w:r>
+        <w:rPr>
+          <w:rFonts w:ascii="Consolas" w:eastAsia="Times New Roman" w:hAnsi="Consolas" w:cs="Times New Roman"/>
+          <w:color w:val="808080"/>
+          <w:sz w:val="21"/>
+          <w:szCs w:val="21"/>
+        </w:rPr>
+        <w:t>&gt;</w:t>
+      </w:r>
+      <w:r>
+        <w:rPr>
+          <w:rFonts w:ascii="Consolas" w:eastAsia="Times New Roman" w:hAnsi="Consolas" w:cs="Times New Roman"/>
+          <w:color w:val="569CD6"/>
+          <w:sz w:val="21"/>
+          <w:szCs w:val="21"/>
+        </w:rPr>
+        <w:t>{</w:t>
+      </w:r>
+      <w:proofErr w:type="spellStart"/>
+      <w:proofErr w:type="gramEnd"/>
+      <w:r>
+        <w:rPr>
+          <w:rFonts w:ascii="Consolas" w:eastAsia="Times New Roman" w:hAnsi="Consolas" w:cs="Times New Roman"/>
+          <w:color w:val="9CDCFE"/>
+          <w:sz w:val="21"/>
+          <w:szCs w:val="21"/>
+        </w:rPr>
+        <w:t>result</w:t>
+      </w:r>
+      <w:r>
+        <w:rPr>
+          <w:rFonts w:ascii="Consolas" w:eastAsia="Times New Roman" w:hAnsi="Consolas" w:cs="Times New Roman"/>
+          <w:color w:val="D4D4D4"/>
+          <w:sz w:val="21"/>
+          <w:szCs w:val="21"/>
+        </w:rPr>
+        <w:t>.</w:t>
+      </w:r>
+      <w:r>
+        <w:rPr>
+          <w:rFonts w:ascii="Consolas" w:eastAsia="Times New Roman" w:hAnsi="Consolas" w:cs="Times New Roman"/>
+          <w:color w:val="9CDCFE"/>
+          <w:sz w:val="21"/>
+          <w:szCs w:val="21"/>
+        </w:rPr>
+        <w:t>snippet</w:t>
+      </w:r>
+      <w:proofErr w:type="spellEnd"/>
+      <w:r>
+        <w:rPr>
+          <w:rFonts w:ascii="Consolas" w:eastAsia="Times New Roman" w:hAnsi="Consolas" w:cs="Times New Roman"/>
+          <w:color w:val="569CD6"/>
+          <w:sz w:val="21"/>
+          <w:szCs w:val="21"/>
+        </w:rPr>
+        <w:t>}</w:t>
+      </w:r>
+      <w:r>
+        <w:rPr>
+          <w:rFonts w:ascii="Consolas" w:eastAsia="Times New Roman" w:hAnsi="Consolas" w:cs="Times New Roman"/>
+          <w:color w:val="808080"/>
+          <w:sz w:val="21"/>
+          <w:szCs w:val="21"/>
+        </w:rPr>
+        <w:t>&lt;/</w:t>
+      </w:r>
+      <w:r>
+        <w:rPr>
+          <w:rFonts w:ascii="Consolas" w:eastAsia="Times New Roman" w:hAnsi="Consolas" w:cs="Times New Roman"/>
+          <w:color w:val="569CD6"/>
+          <w:sz w:val="21"/>
+          <w:szCs w:val="21"/>
+        </w:rPr>
+        <w:t>p</w:t>
+      </w:r>
+      <w:r>
+        <w:rPr>
+          <w:rFonts w:ascii="Consolas" w:eastAsia="Times New Roman" w:hAnsi="Consolas" w:cs="Times New Roman"/>
+          <w:color w:val="808080"/>
+          <w:sz w:val="21"/>
+          <w:szCs w:val="21"/>
+        </w:rPr>
+        <w:t>&gt;</w:t>
+      </w:r>
+    </w:p>
+    <w:p>
+      <w:pPr>
+        <w:shd w:val="clear" w:color="auto" w:fill="1E1E1E"/>
+        <w:spacing w:after="240" w:line="285" w:lineRule="atLeast"/>
+        <w:rPr>
+          <w:rFonts w:ascii="Consolas" w:eastAsia="Times New Roman" w:hAnsi="Consolas" w:cs="Times New Roman"/>
+          <w:color w:val="D4D4D4"/>
+          <w:sz w:val="21"/>
+          <w:szCs w:val="21"/>
+        </w:rPr>
+      </w:pPr>
+    </w:p>
+    <w:p>
+      <w:pPr>
+        <w:shd w:val="clear" w:color="auto" w:fill="1E1E1E"/>
+        <w:spacing w:after="0" w:line="285" w:lineRule="atLeast"/>
+        <w:rPr>
+          <w:rFonts w:ascii="Consolas" w:eastAsia="Times New Roman" w:hAnsi="Consolas" w:cs="Times New Roman"/>
+          <w:color w:val="D4D4D4"/>
+          <w:sz w:val="21"/>
+          <w:szCs w:val="21"/>
+        </w:rPr>
+      </w:pPr>
+      <w:r>
+        <w:rPr>
+          <w:rFonts w:ascii="Consolas" w:eastAsia="Times New Roman" w:hAnsi="Consolas" w:cs="Times New Roman"/>
+          <w:color w:val="D4D4D4"/>
+          <w:sz w:val="21"/>
+          <w:szCs w:val="21"/>
+        </w:rPr>
+        <w:t xml:space="preserve">                </w:t>
+      </w:r>
+      <w:r>
+        <w:rPr>
+          <w:rFonts w:ascii="Consolas" w:eastAsia="Times New Roman" w:hAnsi="Consolas" w:cs="Times New Roman"/>
+          <w:color w:val="808080"/>
+          <w:sz w:val="21"/>
+          <w:szCs w:val="21"/>
+        </w:rPr>
+        <w:t>&lt;/</w:t>
+      </w:r>
+      <w:r>
+        <w:rPr>
+          <w:rFonts w:ascii="Consolas" w:eastAsia="Times New Roman" w:hAnsi="Consolas" w:cs="Times New Roman"/>
+          <w:color w:val="569CD6"/>
+          <w:sz w:val="21"/>
+          <w:szCs w:val="21"/>
+        </w:rPr>
+        <w:t>div</w:t>
+      </w:r>
+      <w:r>
+        <w:rPr>
+          <w:rFonts w:ascii="Consolas" w:eastAsia="Times New Roman" w:hAnsi="Consolas" w:cs="Times New Roman"/>
+          <w:color w:val="808080"/>
+          <w:sz w:val="21"/>
+          <w:szCs w:val="21"/>
+        </w:rPr>
+        <w:t>&gt;</w:t>
       </w:r>
     </w:p>
     <w:p>
@@ -425,297 +1996,6 @@
         </w:rPr>
       </w:pPr>
     </w:p>
-    <w:p/>
-    <w:p>
-      <w:pPr>
-        <w:rPr>
-          <w:sz w:val="28"/>
-          <w:szCs w:val="28"/>
-        </w:rPr>
-      </w:pPr>
-      <w:r>
-        <w:rPr>
-          <w:sz w:val="28"/>
-          <w:szCs w:val="28"/>
-        </w:rPr>
-        <w:t xml:space="preserve">To change from </w:t>
-      </w:r>
-      <w:proofErr w:type="spellStart"/>
-      <w:r>
-        <w:rPr>
-          <w:sz w:val="28"/>
-          <w:szCs w:val="28"/>
-        </w:rPr>
-        <w:t>npm</w:t>
-      </w:r>
-      <w:proofErr w:type="spellEnd"/>
-      <w:r>
-        <w:rPr>
-          <w:sz w:val="28"/>
-          <w:szCs w:val="28"/>
-        </w:rPr>
-        <w:t xml:space="preserve"> to yarn</w:t>
-      </w:r>
-    </w:p>
-    <w:p>
-      <w:r>
-        <w:t>Delete package-lock file</w:t>
-      </w:r>
-    </w:p>
-    <w:p>
-      <w:r>
-        <w:t>Write: yarn and enter</w:t>
-      </w:r>
-    </w:p>
-    <w:p/>
-    <w:p>
-      <w:r>
-        <w:t xml:space="preserve">Using </w:t>
-      </w:r>
-      <w:proofErr w:type="spellStart"/>
-      <w:r>
-        <w:t>img</w:t>
-      </w:r>
-      <w:proofErr w:type="spellEnd"/>
-      <w:r>
-        <w:t xml:space="preserve"> tag:</w:t>
-      </w:r>
-    </w:p>
-    <w:p>
-      <w:pPr>
-        <w:shd w:val="clear" w:color="auto" w:fill="1E1E1E"/>
-        <w:spacing w:after="0" w:line="285" w:lineRule="atLeast"/>
-        <w:rPr>
-          <w:rFonts w:ascii="Consolas" w:eastAsia="Times New Roman" w:hAnsi="Consolas" w:cs="Times New Roman"/>
-          <w:color w:val="D4D4D4"/>
-          <w:sz w:val="21"/>
-          <w:szCs w:val="21"/>
-        </w:rPr>
-      </w:pPr>
-      <w:r>
-        <w:rPr>
-          <w:rFonts w:ascii="Consolas" w:eastAsia="Times New Roman" w:hAnsi="Consolas" w:cs="Times New Roman"/>
-          <w:color w:val="808080"/>
-          <w:sz w:val="21"/>
-          <w:szCs w:val="21"/>
-        </w:rPr>
-        <w:t>&lt;</w:t>
-      </w:r>
-      <w:proofErr w:type="spellStart"/>
-      <w:r>
-        <w:rPr>
-          <w:rFonts w:ascii="Consolas" w:eastAsia="Times New Roman" w:hAnsi="Consolas" w:cs="Times New Roman"/>
-          <w:color w:val="569CD6"/>
-          <w:sz w:val="21"/>
-          <w:szCs w:val="21"/>
-        </w:rPr>
-        <w:t>img</w:t>
-      </w:r>
-      <w:proofErr w:type="spellEnd"/>
-      <w:r>
-        <w:rPr>
-          <w:rFonts w:ascii="Consolas" w:eastAsia="Times New Roman" w:hAnsi="Consolas" w:cs="Times New Roman"/>
-          <w:color w:val="D4D4D4"/>
-          <w:sz w:val="21"/>
-          <w:szCs w:val="21"/>
-        </w:rPr>
-        <w:t xml:space="preserve"> </w:t>
-      </w:r>
-      <w:proofErr w:type="spellStart"/>
-      <w:r>
-        <w:rPr>
-          <w:rFonts w:ascii="Consolas" w:eastAsia="Times New Roman" w:hAnsi="Consolas" w:cs="Times New Roman"/>
-          <w:color w:val="9CDCFE"/>
-          <w:sz w:val="21"/>
-          <w:szCs w:val="21"/>
-        </w:rPr>
-        <w:t>className</w:t>
-      </w:r>
-      <w:proofErr w:type="spellEnd"/>
-      <w:r>
-        <w:rPr>
-          <w:rFonts w:ascii="Consolas" w:eastAsia="Times New Roman" w:hAnsi="Consolas" w:cs="Times New Roman"/>
-          <w:color w:val="D4D4D4"/>
-          <w:sz w:val="21"/>
-          <w:szCs w:val="21"/>
-        </w:rPr>
-        <w:t>=</w:t>
-      </w:r>
-      <w:r>
-        <w:rPr>
-          <w:rFonts w:ascii="Consolas" w:eastAsia="Times New Roman" w:hAnsi="Consolas" w:cs="Times New Roman"/>
-          <w:color w:val="CE9178"/>
-          <w:sz w:val="21"/>
-          <w:szCs w:val="21"/>
-        </w:rPr>
-        <w:t>"h-10 rounded-full"</w:t>
-      </w:r>
-      <w:r>
-        <w:rPr>
-          <w:rFonts w:ascii="Consolas" w:eastAsia="Times New Roman" w:hAnsi="Consolas" w:cs="Times New Roman"/>
-          <w:color w:val="D4D4D4"/>
-          <w:sz w:val="21"/>
-          <w:szCs w:val="21"/>
-        </w:rPr>
-        <w:t xml:space="preserve"> </w:t>
-      </w:r>
-      <w:r>
-        <w:rPr>
-          <w:rFonts w:ascii="Consolas" w:eastAsia="Times New Roman" w:hAnsi="Consolas" w:cs="Times New Roman"/>
-          <w:color w:val="9CDCFE"/>
-          <w:sz w:val="21"/>
-          <w:szCs w:val="21"/>
-        </w:rPr>
-        <w:t>loading</w:t>
-      </w:r>
-      <w:r>
-        <w:rPr>
-          <w:rFonts w:ascii="Consolas" w:eastAsia="Times New Roman" w:hAnsi="Consolas" w:cs="Times New Roman"/>
-          <w:color w:val="D4D4D4"/>
-          <w:sz w:val="21"/>
-          <w:szCs w:val="21"/>
-        </w:rPr>
-        <w:t>=</w:t>
-      </w:r>
-      <w:r>
-        <w:rPr>
-          <w:rFonts w:ascii="Consolas" w:eastAsia="Times New Roman" w:hAnsi="Consolas" w:cs="Times New Roman"/>
-          <w:color w:val="CE9178"/>
-          <w:sz w:val="21"/>
-          <w:szCs w:val="21"/>
-        </w:rPr>
-        <w:t>"lazy"</w:t>
-      </w:r>
-      <w:r>
-        <w:rPr>
-          <w:rFonts w:ascii="Consolas" w:eastAsia="Times New Roman" w:hAnsi="Consolas" w:cs="Times New Roman"/>
-          <w:color w:val="D4D4D4"/>
-          <w:sz w:val="21"/>
-          <w:szCs w:val="21"/>
-        </w:rPr>
-        <w:t xml:space="preserve"> </w:t>
-      </w:r>
-      <w:proofErr w:type="spellStart"/>
-      <w:r>
-        <w:rPr>
-          <w:rFonts w:ascii="Consolas" w:eastAsia="Times New Roman" w:hAnsi="Consolas" w:cs="Times New Roman"/>
-          <w:color w:val="9CDCFE"/>
-          <w:sz w:val="21"/>
-          <w:szCs w:val="21"/>
-        </w:rPr>
-        <w:t>src</w:t>
-      </w:r>
-      <w:proofErr w:type="spellEnd"/>
-      <w:proofErr w:type="gramStart"/>
-      <w:r>
-        <w:rPr>
-          <w:rFonts w:ascii="Consolas" w:eastAsia="Times New Roman" w:hAnsi="Consolas" w:cs="Times New Roman"/>
-          <w:color w:val="D4D4D4"/>
-          <w:sz w:val="21"/>
-          <w:szCs w:val="21"/>
-        </w:rPr>
-        <w:t>=</w:t>
-      </w:r>
-      <w:r>
-        <w:rPr>
-          <w:rFonts w:ascii="Consolas" w:eastAsia="Times New Roman" w:hAnsi="Consolas" w:cs="Times New Roman"/>
-          <w:color w:val="569CD6"/>
-          <w:sz w:val="21"/>
-          <w:szCs w:val="21"/>
-        </w:rPr>
-        <w:t>{</w:t>
-      </w:r>
-      <w:proofErr w:type="spellStart"/>
-      <w:proofErr w:type="gramEnd"/>
-      <w:r>
-        <w:rPr>
-          <w:rFonts w:ascii="Consolas" w:eastAsia="Times New Roman" w:hAnsi="Consolas" w:cs="Times New Roman"/>
-          <w:color w:val="9CDCFE"/>
-          <w:sz w:val="21"/>
-          <w:szCs w:val="21"/>
-        </w:rPr>
-        <w:t>url</w:t>
-      </w:r>
-      <w:proofErr w:type="spellEnd"/>
-      <w:r>
-        <w:rPr>
-          <w:rFonts w:ascii="Consolas" w:eastAsia="Times New Roman" w:hAnsi="Consolas" w:cs="Times New Roman"/>
-          <w:color w:val="569CD6"/>
-          <w:sz w:val="21"/>
-          <w:szCs w:val="21"/>
-        </w:rPr>
-        <w:t>}</w:t>
-      </w:r>
-      <w:r>
-        <w:rPr>
-          <w:rFonts w:ascii="Consolas" w:eastAsia="Times New Roman" w:hAnsi="Consolas" w:cs="Times New Roman"/>
-          <w:color w:val="D4D4D4"/>
-          <w:sz w:val="21"/>
-          <w:szCs w:val="21"/>
-        </w:rPr>
-        <w:t xml:space="preserve"> </w:t>
-      </w:r>
-      <w:r>
-        <w:rPr>
-          <w:rFonts w:ascii="Consolas" w:eastAsia="Times New Roman" w:hAnsi="Consolas" w:cs="Times New Roman"/>
-          <w:color w:val="9CDCFE"/>
-          <w:sz w:val="21"/>
-          <w:szCs w:val="21"/>
-        </w:rPr>
-        <w:t>alt</w:t>
-      </w:r>
-      <w:r>
-        <w:rPr>
-          <w:rFonts w:ascii="Consolas" w:eastAsia="Times New Roman" w:hAnsi="Consolas" w:cs="Times New Roman"/>
-          <w:color w:val="D4D4D4"/>
-          <w:sz w:val="21"/>
-          <w:szCs w:val="21"/>
-        </w:rPr>
-        <w:t>=</w:t>
-      </w:r>
-      <w:r>
-        <w:rPr>
-          <w:rFonts w:ascii="Consolas" w:eastAsia="Times New Roman" w:hAnsi="Consolas" w:cs="Times New Roman"/>
-          <w:color w:val="CE9178"/>
-          <w:sz w:val="21"/>
-          <w:szCs w:val="21"/>
-        </w:rPr>
-        <w:t>"</w:t>
-      </w:r>
-      <w:proofErr w:type="spellStart"/>
-      <w:r>
-        <w:rPr>
-          <w:rFonts w:ascii="Consolas" w:eastAsia="Times New Roman" w:hAnsi="Consolas" w:cs="Times New Roman"/>
-          <w:color w:val="CE9178"/>
-          <w:sz w:val="21"/>
-          <w:szCs w:val="21"/>
-        </w:rPr>
-        <w:t>profilepic</w:t>
-      </w:r>
-      <w:proofErr w:type="spellEnd"/>
-      <w:r>
-        <w:rPr>
-          <w:rFonts w:ascii="Consolas" w:eastAsia="Times New Roman" w:hAnsi="Consolas" w:cs="Times New Roman"/>
-          <w:color w:val="CE9178"/>
-          <w:sz w:val="21"/>
-          <w:szCs w:val="21"/>
-        </w:rPr>
-        <w:t>"</w:t>
-      </w:r>
-      <w:r>
-        <w:rPr>
-          <w:rFonts w:ascii="Consolas" w:eastAsia="Times New Roman" w:hAnsi="Consolas" w:cs="Times New Roman"/>
-          <w:color w:val="808080"/>
-          <w:sz w:val="21"/>
-          <w:szCs w:val="21"/>
-        </w:rPr>
-        <w:t>/&gt;</w:t>
-      </w:r>
-    </w:p>
-    <w:p/>
-    <w:p/>
-    <w:p/>
-    <w:p/>
     <w:sectPr>
       <w:pgSz w:w="12240" w:h="15840"/>
       <w:pgMar w:top="1440" w:right="1440" w:bottom="1440" w:left="1440" w:header="720" w:footer="720" w:gutter="0"/>

</xml_diff>